<commit_message>
updating the assessment plan for turn in tomorrow, put a pause on the assessment project
</commit_message>
<xml_diff>
--- a/AI development plan.docx
+++ b/AI development plan.docx
@@ -3,98 +3,320 @@
 <w:document xmlns:wpc="http://schemas.microsoft.com/office/word/2010/wordprocessingCanvas" xmlns:cx="http://schemas.microsoft.com/office/drawing/2014/chartex" xmlns:cx1="http://schemas.microsoft.com/office/drawing/2015/9/8/chartex" xmlns:cx2="http://schemas.microsoft.com/office/drawing/2015/10/21/chartex" xmlns:cx3="http://schemas.microsoft.com/office/drawing/2016/5/9/chartex" xmlns:cx4="http://schemas.microsoft.com/office/drawing/2016/5/10/chartex" xmlns:cx5="http://schemas.microsoft.com/office/drawing/2016/5/11/chartex" xmlns:cx6="http://schemas.microsoft.com/office/drawing/2016/5/12/chartex" xmlns:cx7="http://schemas.microsoft.com/office/drawing/2016/5/13/chartex" xmlns:cx8="http://schemas.microsoft.com/office/drawing/2016/5/14/chartex" xmlns:mc="http://schemas.openxmlformats.org/markup-compatibility/2006" xmlns:aink="http://schemas.microsoft.com/office/drawing/2016/ink" xmlns:am3d="http://schemas.microsoft.com/office/drawing/2017/model3d" xmlns:o="urn:schemas-microsoft-com:office:office" xmlns:r="http://schemas.openxmlformats.org/officeDocument/2006/relationships" xmlns:m="http://schemas.openxmlformats.org/officeDocument/2006/math" xmlns:v="urn:schemas-microsoft-com:vml" xmlns:wp14="http://schemas.microsoft.com/office/word/2010/wordprocessingDrawing" xmlns:wp="http://schemas.openxmlformats.org/drawingml/2006/wordprocessingDrawing" xmlns:w10="urn:schemas-microsoft-com:office:word" xmlns:w="http://schemas.openxmlformats.org/wordprocessingml/2006/main" xmlns:w14="http://schemas.microsoft.com/office/word/2010/wordml" xmlns:w15="http://schemas.microsoft.com/office/word/2012/wordml" xmlns:w16cid="http://schemas.microsoft.com/office/word/2016/wordml/cid" xmlns:w16se="http://schemas.microsoft.com/office/word/2015/wordml/symex" xmlns:wpg="http://schemas.microsoft.com/office/word/2010/wordprocessingGroup" xmlns:wpi="http://schemas.microsoft.com/office/word/2010/wordprocessingInk" xmlns:wne="http://schemas.microsoft.com/office/word/2006/wordml" xmlns:wps="http://schemas.microsoft.com/office/word/2010/wordprocessingShape" mc:Ignorable="w14 w15 w16se w16cid wp14">
   <w:body>
     <w:p>
-      <w:r>
-        <w:t>AI development plan</w:t>
-      </w:r>
-      <w:r>
-        <w:t>:</w:t>
+      <w:pPr>
+        <w:rPr>
+          <w:sz w:val="40"/>
+          <w:szCs w:val="40"/>
+        </w:rPr>
+      </w:pPr>
+      <w:r>
+        <w:rPr>
+          <w:sz w:val="40"/>
+          <w:szCs w:val="40"/>
+        </w:rPr>
+        <w:t>AI assessment Chase game plan</w:t>
+      </w:r>
+    </w:p>
+    <w:p>
+      <w:r>
+        <w:t>By Joseph Huskey</w:t>
       </w:r>
     </w:p>
     <w:p/>
     <w:p>
+      <w:pPr>
+        <w:rPr>
+          <w:b/>
+          <w:sz w:val="30"/>
+          <w:szCs w:val="30"/>
+        </w:rPr>
+      </w:pPr>
+      <w:r>
+        <w:rPr>
+          <w:b/>
+          <w:sz w:val="30"/>
+          <w:szCs w:val="30"/>
+        </w:rPr>
+        <w:t>Project Overview</w:t>
+      </w:r>
+    </w:p>
+    <w:p>
       <w:r>
         <w:t>I plan to make a 3d platformer chase game where there will be an enemy ai that is fleeing from the player firing shots that create obstacles and spawn enemies to chase the player.</w:t>
       </w:r>
+      <w:r>
+        <w:t xml:space="preserve"> The player will fight back against this AI using attacks that remove the chasing enemies or slow down the main enemy.</w:t>
+      </w:r>
+    </w:p>
+    <w:p>
+      <w:pPr>
+        <w:rPr>
+          <w:b/>
+          <w:sz w:val="30"/>
+          <w:szCs w:val="30"/>
+        </w:rPr>
+      </w:pPr>
+      <w:r>
+        <w:rPr>
+          <w:b/>
+          <w:sz w:val="30"/>
+          <w:szCs w:val="30"/>
+        </w:rPr>
+        <w:t>Behavior overview</w:t>
+      </w:r>
+    </w:p>
+    <w:p>
+      <w:r>
+        <w:t>I’ll be creating a behavior system that will generate a grid with enemy bots and a player on it, and I will use steering behaviors and A* pathfinding to help the bots move around.</w:t>
+      </w:r>
     </w:p>
     <w:p/>
     <w:p>
-      <w:r>
-        <w:t>Enemy runner AI:</w:t>
-      </w:r>
-      <w:r>
-        <w:br/>
-        <w:t>Flee behavior primarily, and when the player gets far enough back the enemy ai will fire a random obstacle/enemy near the player to slow them down.</w:t>
+      <w:pPr>
+        <w:rPr>
+          <w:b/>
+          <w:sz w:val="30"/>
+          <w:szCs w:val="30"/>
+        </w:rPr>
+      </w:pPr>
+      <w:r>
+        <w:rPr>
+          <w:b/>
+          <w:sz w:val="30"/>
+          <w:szCs w:val="30"/>
+        </w:rPr>
+        <w:t>Pathfinding Solution</w:t>
+      </w:r>
+    </w:p>
+    <w:p>
+      <w:r>
+        <w:t>I will use A* pathfinding to make guesses as to how to get to a target optimally based on which tiles are better by ranking them and sorting to make a guess on the fastest path there. This way the Runner AI won’t be running away from the player off the grid.</w:t>
+      </w:r>
+    </w:p>
+    <w:p>
+      <w:pPr>
+        <w:rPr>
+          <w:b/>
+          <w:sz w:val="30"/>
+          <w:szCs w:val="30"/>
+        </w:rPr>
+      </w:pPr>
+      <w:r>
+        <w:rPr>
+          <w:b/>
+          <w:sz w:val="30"/>
+          <w:szCs w:val="30"/>
+        </w:rPr>
+        <w:t>Decision Making Overview:</w:t>
+      </w:r>
+    </w:p>
+    <w:p>
+      <w:r>
+        <w:t>There are two main decision trees in this project one for the runner AI and one for the chaser AI.</w:t>
+      </w:r>
+    </w:p>
+    <w:p>
+      <w:r>
+        <w:t>Runner AI:</w:t>
+      </w:r>
+    </w:p>
+    <w:p>
+      <w:r>
+        <w:t xml:space="preserve">If the player is too far from the </w:t>
+      </w:r>
+      <w:proofErr w:type="gramStart"/>
+      <w:r>
+        <w:t>runner</w:t>
+      </w:r>
+      <w:proofErr w:type="gramEnd"/>
+      <w:r>
+        <w:t xml:space="preserve"> they will change to the pursue behavior unless there are too many obstacles nearby. If the player is too close to the runner AI they will flee occasionally switching to an attack behavior if the player doesn’t have a high chance of catching them. </w:t>
+      </w:r>
+    </w:p>
+    <w:p>
+      <w:r>
+        <w:t>Enemy attack</w:t>
+      </w:r>
+      <w:r>
+        <w:t xml:space="preserve"> types planning:</w:t>
+      </w:r>
+    </w:p>
+    <w:p>
+      <w:r>
+        <w:t>An attack that removes a floor tile.</w:t>
+      </w:r>
+    </w:p>
+    <w:p>
+      <w:r>
+        <w:t>An attack that spawns an enemy that will chase and eliminate the player once they get too close to the enemy.</w:t>
+      </w:r>
+    </w:p>
+    <w:p>
+      <w:r>
+        <w:t>Finally, an attack that spawns a simple block the player and enemies need to run around or jump over. Enemies can’t jump.</w:t>
       </w:r>
     </w:p>
     <w:p/>
     <w:p>
       <w:r>
-        <w:t xml:space="preserve">The enemy AI will need to keep track of walls, obstacles, and the player. </w:t>
+        <w:t>Chaser AI:</w:t>
+      </w:r>
+    </w:p>
+    <w:p>
+      <w:r>
+        <w:lastRenderedPageBreak/>
+        <w:t xml:space="preserve">This will be the </w:t>
+      </w:r>
+      <w:proofErr w:type="gramStart"/>
+      <w:r>
+        <w:t>most simple</w:t>
+      </w:r>
+      <w:proofErr w:type="gramEnd"/>
+      <w:r>
+        <w:t xml:space="preserve"> AI in the game they will chase after the player using exclusively the pursue behavior except they will also have a detection object on them that will let them know of obstacles on the grid.</w:t>
       </w:r>
     </w:p>
     <w:p/>
     <w:p>
-      <w:r>
-        <w:t>Shot types planning:</w:t>
-      </w:r>
-    </w:p>
-    <w:p>
-      <w:r>
-        <w:t>Remove floor tile,</w:t>
-      </w:r>
-    </w:p>
-    <w:p>
-      <w:r>
-        <w:t>Spawn Chaser (3 max it will have a counter)</w:t>
-      </w:r>
-    </w:p>
-    <w:p>
-      <w:r>
-        <w:t xml:space="preserve">Spawn a block that the player </w:t>
-      </w:r>
-      <w:proofErr w:type="gramStart"/>
-      <w:r>
-        <w:t>has to</w:t>
-      </w:r>
-      <w:proofErr w:type="gramEnd"/>
-      <w:r>
-        <w:t xml:space="preserve"> run around or jump over </w:t>
+      <w:pPr>
+        <w:rPr>
+          <w:b/>
+          <w:sz w:val="30"/>
+          <w:szCs w:val="30"/>
+        </w:rPr>
+      </w:pPr>
+      <w:r>
+        <w:rPr>
+          <w:b/>
+          <w:sz w:val="30"/>
+          <w:szCs w:val="30"/>
+        </w:rPr>
+        <w:t>Third Party Graphical Framework</w:t>
+      </w:r>
+    </w:p>
+    <w:p>
+      <w:r>
+        <w:t>I’ll be using Unity 3D version 2019.3.6f1 for this project.</w:t>
       </w:r>
     </w:p>
     <w:p/>
     <w:p>
-      <w:r>
-        <w:t>Enemy Chaser AI:</w:t>
-      </w:r>
-    </w:p>
-    <w:p>
-      <w:r>
-        <w:t>Insanely simplistic this AI will spawn and be given a 3 by 3 patrol cube around it’s spawn location that it will patrol unless the player is within 5 tiles of the patrol cube in which case the chaser will change to Pursue behavior until the player has exited the 8x8 sensory cube that the chaser patrols, note if there is a missing tile the Chaser will move to avoid this tile.</w:t>
+      <w:pPr>
+        <w:rPr>
+          <w:b/>
+          <w:sz w:val="30"/>
+          <w:szCs w:val="30"/>
+        </w:rPr>
+      </w:pPr>
+      <w:r>
+        <w:rPr>
+          <w:b/>
+          <w:sz w:val="30"/>
+          <w:szCs w:val="30"/>
+        </w:rPr>
+        <w:t>Suitability</w:t>
+      </w:r>
+    </w:p>
+    <w:p>
+      <w:r>
+        <w:t>Using Unity is suitable for this project because Unity offers a lot of different UI objects that make it easier for me to develop and test the tools for this project.</w:t>
       </w:r>
     </w:p>
     <w:p/>
     <w:p>
-      <w:r>
-        <w:t>Player basics:</w:t>
-      </w:r>
-    </w:p>
-    <w:p>
-      <w:r>
-        <w:t>Movement/camera script</w:t>
-      </w:r>
-    </w:p>
-    <w:p>
-      <w:r>
-        <w:t>Firing script to remove chaser enemies and slow runner enemy</w:t>
-      </w:r>
+      <w:pPr>
+        <w:rPr>
+          <w:b/>
+          <w:sz w:val="30"/>
+          <w:szCs w:val="30"/>
+        </w:rPr>
+      </w:pPr>
+      <w:r>
+        <w:rPr>
+          <w:b/>
+          <w:sz w:val="30"/>
+          <w:szCs w:val="30"/>
+        </w:rPr>
+        <w:t>Technical Impact</w:t>
+      </w:r>
+    </w:p>
+    <w:p>
+      <w:r>
+        <w:t>The only thing that will be impacted for this project by using Unity will be the use of their game object, and vector math systems for some of the pathfinding calculations.</w:t>
+      </w:r>
+    </w:p>
+    <w:p>
       <w:bookmarkStart w:id="0" w:name="_GoBack"/>
       <w:bookmarkEnd w:id="0"/>
-      <w:r>
-        <w:t xml:space="preserve"> </w:t>
-      </w:r>
     </w:p>
     <w:p/>
     <w:p/>
+    <w:p/>
+    <w:p>
+      <w:r>
+        <w:t xml:space="preserve">Obstacle/basic map </w:t>
+      </w:r>
+      <w:proofErr w:type="gramStart"/>
+      <w:r>
+        <w:t>diagram(</w:t>
+      </w:r>
+      <w:proofErr w:type="gramEnd"/>
+      <w:r>
+        <w:t>not to scale</w:t>
+      </w:r>
+      <w:r>
+        <w:t xml:space="preserve"> and not final, just to help conceptualize)</w:t>
+      </w:r>
+    </w:p>
+    <w:p>
+      <w:r>
+        <w:rPr>
+          <w:noProof/>
+        </w:rPr>
+        <w:lastRenderedPageBreak/>
+        <w:drawing>
+          <wp:inline distT="0" distB="0" distL="0" distR="0" wp14:anchorId="74850764" wp14:editId="2E79709B">
+            <wp:extent cx="5943600" cy="4063365"/>
+            <wp:effectExtent l="0" t="0" r="0" b="0"/>
+            <wp:docPr id="1" name="Picture 1"/>
+            <wp:cNvGraphicFramePr>
+              <a:graphicFrameLocks xmlns:a="http://schemas.openxmlformats.org/drawingml/2006/main" noChangeAspect="1"/>
+            </wp:cNvGraphicFramePr>
+            <a:graphic xmlns:a="http://schemas.openxmlformats.org/drawingml/2006/main">
+              <a:graphicData uri="http://schemas.openxmlformats.org/drawingml/2006/picture">
+                <pic:pic xmlns:pic="http://schemas.openxmlformats.org/drawingml/2006/picture">
+                  <pic:nvPicPr>
+                    <pic:cNvPr id="1" name="Diagron.PNG"/>
+                    <pic:cNvPicPr/>
+                  </pic:nvPicPr>
+                  <pic:blipFill>
+                    <a:blip r:embed="rId4">
+                      <a:extLst>
+                        <a:ext uri="{28A0092B-C50C-407E-A947-70E740481C1C}">
+                          <a14:useLocalDpi xmlns:a14="http://schemas.microsoft.com/office/drawing/2010/main" val="0"/>
+                        </a:ext>
+                      </a:extLst>
+                    </a:blip>
+                    <a:stretch>
+                      <a:fillRect/>
+                    </a:stretch>
+                  </pic:blipFill>
+                  <pic:spPr>
+                    <a:xfrm>
+                      <a:off x="0" y="0"/>
+                      <a:ext cx="5943600" cy="4063365"/>
+                    </a:xfrm>
+                    <a:prstGeom prst="rect">
+                      <a:avLst/>
+                    </a:prstGeom>
+                  </pic:spPr>
+                </pic:pic>
+              </a:graphicData>
+            </a:graphic>
+          </wp:inline>
+        </w:drawing>
+      </w:r>
+    </w:p>
     <w:sectPr>
       <w:pgSz w:w="12240" w:h="15840"/>
       <w:pgMar w:top="1440" w:right="1440" w:bottom="1440" w:left="1440" w:header="720" w:footer="720" w:gutter="0"/>

</xml_diff>

<commit_message>
updated plan it should be good to turn in!
</commit_message>
<xml_diff>
--- a/AI development plan.docx
+++ b/AI development plan.docx
@@ -124,11 +124,9 @@
       <w:r>
         <w:t xml:space="preserve">If the player is too far from the </w:t>
       </w:r>
-      <w:proofErr w:type="gramStart"/>
-      <w:r>
-        <w:t>runner</w:t>
-      </w:r>
-      <w:proofErr w:type="gramEnd"/>
+      <w:r>
+        <w:t>runner,</w:t>
+      </w:r>
       <w:r>
         <w:t xml:space="preserve"> they will change to the pursue behavior unless there are too many obstacles nearby. If the player is too close to the runner AI they will flee occasionally switching to an attack behavior if the player doesn’t have a high chance of catching them. </w:t>
       </w:r>
@@ -245,13 +243,231 @@
         <w:t>The only thing that will be impacted for this project by using Unity will be the use of their game object, and vector math systems for some of the pathfinding calculations.</w:t>
       </w:r>
     </w:p>
-    <w:p>
+    <w:p/>
+    <w:p>
+      <w:pPr>
+        <w:rPr>
+          <w:b/>
+          <w:sz w:val="30"/>
+          <w:szCs w:val="30"/>
+        </w:rPr>
+      </w:pPr>
+      <w:r>
+        <w:rPr>
+          <w:b/>
+          <w:sz w:val="30"/>
+          <w:szCs w:val="30"/>
+        </w:rPr>
+        <w:t>Licensing</w:t>
+      </w:r>
+    </w:p>
+    <w:p>
+      <w:pPr>
+        <w:rPr>
+          <w:rFonts w:ascii="Segoe UI" w:eastAsia="Times New Roman" w:hAnsi="Segoe UI" w:cs="Segoe UI"/>
+          <w:sz w:val="21"/>
+          <w:szCs w:val="21"/>
+        </w:rPr>
+      </w:pPr>
+      <w:r>
+        <w:t>Unity 3D TOS</w:t>
+      </w:r>
+      <w:r>
+        <w:t xml:space="preserve"> </w:t>
+      </w:r>
+      <w:hyperlink r:id="rId4" w:tgtFrame="_blank" w:tooltip="https://unity3d.com/legal/terms-of-service" w:history="1">
+        <w:r>
+          <w:rPr>
+            <w:rFonts w:ascii="Segoe UI" w:eastAsia="Times New Roman" w:hAnsi="Segoe UI" w:cs="Segoe UI"/>
+            <w:color w:val="0000FF"/>
+            <w:sz w:val="21"/>
+            <w:szCs w:val="21"/>
+            <w:u w:val="single"/>
+          </w:rPr>
+          <w:t>https://unity3d.com/legal/terms-of-service</w:t>
+        </w:r>
+      </w:hyperlink>
+    </w:p>
+    <w:p/>
+    <w:p>
+      <w:pPr>
+        <w:rPr>
+          <w:b/>
+          <w:sz w:val="30"/>
+          <w:szCs w:val="30"/>
+        </w:rPr>
+      </w:pPr>
+      <w:r>
+        <w:rPr>
+          <w:b/>
+          <w:sz w:val="30"/>
+          <w:szCs w:val="30"/>
+        </w:rPr>
+        <w:t>Additional Third-Party Libraries</w:t>
+      </w:r>
+    </w:p>
+    <w:p>
+      <w:r>
+        <w:t>No additional Libraries currently</w:t>
+      </w:r>
+    </w:p>
+    <w:p>
+      <w:pPr>
+        <w:rPr>
+          <w:b/>
+          <w:sz w:val="30"/>
+          <w:szCs w:val="30"/>
+        </w:rPr>
+      </w:pPr>
+      <w:r>
+        <w:rPr>
+          <w:b/>
+          <w:sz w:val="30"/>
+          <w:szCs w:val="30"/>
+        </w:rPr>
+        <w:t>Underlying Mathematical Operations and Algorithms</w:t>
+      </w:r>
+    </w:p>
+    <w:p>
+      <w:pPr>
+        <w:rPr>
+          <w:b/>
+          <w:sz w:val="26"/>
+          <w:szCs w:val="26"/>
+        </w:rPr>
+      </w:pPr>
+      <w:r>
+        <w:rPr>
+          <w:b/>
+          <w:sz w:val="26"/>
+          <w:szCs w:val="26"/>
+        </w:rPr>
+        <w:t xml:space="preserve">Mathematical </w:t>
+      </w:r>
+      <w:r>
+        <w:rPr>
+          <w:b/>
+          <w:sz w:val="26"/>
+          <w:szCs w:val="26"/>
+        </w:rPr>
+        <w:t>O</w:t>
+      </w:r>
+      <w:r>
+        <w:rPr>
+          <w:b/>
+          <w:sz w:val="26"/>
+          <w:szCs w:val="26"/>
+        </w:rPr>
+        <w:t>perations</w:t>
+      </w:r>
+    </w:p>
+    <w:p>
+      <w:r>
+        <w:t>Currently No formulas outside the normal.</w:t>
+      </w:r>
+    </w:p>
+    <w:p>
+      <w:pPr>
+        <w:rPr>
+          <w:b/>
+          <w:sz w:val="26"/>
+          <w:szCs w:val="26"/>
+        </w:rPr>
+      </w:pPr>
+      <w:r>
+        <w:rPr>
+          <w:b/>
+          <w:sz w:val="26"/>
+          <w:szCs w:val="26"/>
+        </w:rPr>
+        <w:t>Advanced Operations</w:t>
+      </w:r>
+    </w:p>
+    <w:p>
+      <w:r>
+        <w:t xml:space="preserve">Currently I plan for my project to have a </w:t>
+      </w:r>
+      <w:r>
+        <w:t>finite</w:t>
+      </w:r>
+      <w:r>
+        <w:t xml:space="preserve"> </w:t>
+      </w:r>
+      <w:r>
+        <w:t>state machine</w:t>
+      </w:r>
       <w:bookmarkStart w:id="0" w:name="_GoBack"/>
       <w:bookmarkEnd w:id="0"/>
+      <w:r>
+        <w:t xml:space="preserve"> that </w:t>
+      </w:r>
+      <w:r>
+        <w:t>will be based on how far away a player is, and how many obstacles are in the way of a given direction. I plan on using a switch statement to determine the action by changing the case value depending on the situation.</w:t>
+      </w:r>
+    </w:p>
+    <w:p>
+      <w:pPr>
+        <w:rPr>
+          <w:b/>
+          <w:sz w:val="26"/>
+          <w:szCs w:val="26"/>
+        </w:rPr>
+      </w:pPr>
+      <w:r>
+        <w:rPr>
+          <w:b/>
+          <w:sz w:val="26"/>
+          <w:szCs w:val="26"/>
+        </w:rPr>
+        <w:t>Research Material</w:t>
+      </w:r>
+    </w:p>
+    <w:p>
+      <w:r>
+        <w:t>Currently no research material</w:t>
+      </w:r>
+    </w:p>
+    <w:p>
+      <w:pPr>
+        <w:rPr>
+          <w:b/>
+          <w:sz w:val="26"/>
+          <w:szCs w:val="26"/>
+        </w:rPr>
+      </w:pPr>
+      <w:r>
+        <w:rPr>
+          <w:b/>
+          <w:sz w:val="26"/>
+          <w:szCs w:val="26"/>
+        </w:rPr>
+        <w:lastRenderedPageBreak/>
+        <w:t>Technical Risks</w:t>
+      </w:r>
+    </w:p>
+    <w:p>
+      <w:r>
+        <w:t>Currently no known risks</w:t>
+      </w:r>
+    </w:p>
+    <w:p>
+      <w:pPr>
+        <w:rPr>
+          <w:b/>
+          <w:sz w:val="26"/>
+          <w:szCs w:val="26"/>
+        </w:rPr>
+      </w:pPr>
+      <w:r>
+        <w:rPr>
+          <w:b/>
+          <w:sz w:val="26"/>
+          <w:szCs w:val="26"/>
+        </w:rPr>
+        <w:t>Credits</w:t>
+      </w:r>
     </w:p>
     <w:p/>
-    <w:p/>
-    <w:p/>
     <w:p>
       <w:r>
         <w:t xml:space="preserve">Obstacle/basic map </w:t>
@@ -273,7 +489,6 @@
         <w:rPr>
           <w:noProof/>
         </w:rPr>
-        <w:lastRenderedPageBreak/>
         <w:drawing>
           <wp:inline distT="0" distB="0" distL="0" distR="0" wp14:anchorId="74850764" wp14:editId="2E79709B">
             <wp:extent cx="5943600" cy="4063365"/>
@@ -290,7 +505,7 @@
                     <pic:cNvPicPr/>
                   </pic:nvPicPr>
                   <pic:blipFill>
-                    <a:blip r:embed="rId4">
+                    <a:blip r:embed="rId5">
                       <a:extLst>
                         <a:ext uri="{28A0092B-C50C-407E-A947-70E740481C1C}">
                           <a14:useLocalDpi xmlns:a14="http://schemas.microsoft.com/office/drawing/2010/main" val="0"/>
@@ -752,6 +967,18 @@
     <w:semiHidden/>
     <w:unhideWhenUsed/>
   </w:style>
+  <w:style w:type="character" w:styleId="Hyperlink">
+    <w:name w:val="Hyperlink"/>
+    <w:basedOn w:val="DefaultParagraphFont"/>
+    <w:uiPriority w:val="99"/>
+    <w:semiHidden/>
+    <w:unhideWhenUsed/>
+    <w:rsid w:val="00C5142A"/>
+    <w:rPr>
+      <w:color w:val="0000FF"/>
+      <w:u w:val="single"/>
+    </w:rPr>
+  </w:style>
 </w:styles>
 </file>
 

</xml_diff>

<commit_message>
added the start to the state machine, need to actually implement stuff but I'm getting tired and distracted with another project]
</commit_message>
<xml_diff>
--- a/AI development plan.docx
+++ b/AI development plan.docx
@@ -112,7 +112,16 @@
     </w:p>
     <w:p>
       <w:r>
-        <w:t>There are two main decision trees in this project one for the runner AI and one for the chaser AI.</w:t>
+        <w:t xml:space="preserve">There are two main </w:t>
+      </w:r>
+      <w:r>
+        <w:t>finite state machines</w:t>
+      </w:r>
+      <w:r>
+        <w:t xml:space="preserve"> in this project one for the runner AI and one for the chaser AI.</w:t>
+      </w:r>
+      <w:r>
+        <w:t xml:space="preserve"> These will simply determine the AI’s behavior at any given time.</w:t>
       </w:r>
     </w:p>
     <w:p>
@@ -396,78 +405,85 @@
       <w:r>
         <w:t>state machine</w:t>
       </w:r>
+      <w:r>
+        <w:t xml:space="preserve"> that </w:t>
+      </w:r>
+      <w:r>
+        <w:t>will be based on how far away a player is, and how many obstacles are in the way of a given direction. I plan on using a switch statement to determine the action by changing the case value depending on the situation.</w:t>
+      </w:r>
+    </w:p>
+    <w:p>
+      <w:pPr>
+        <w:rPr>
+          <w:b/>
+          <w:sz w:val="26"/>
+          <w:szCs w:val="26"/>
+        </w:rPr>
+      </w:pPr>
+      <w:r>
+        <w:rPr>
+          <w:b/>
+          <w:sz w:val="26"/>
+          <w:szCs w:val="26"/>
+        </w:rPr>
+        <w:t>Research Material</w:t>
+      </w:r>
+    </w:p>
+    <w:p>
+      <w:r>
+        <w:t>Currently no research material</w:t>
+      </w:r>
+    </w:p>
+    <w:p>
+      <w:pPr>
+        <w:rPr>
+          <w:b/>
+          <w:sz w:val="26"/>
+          <w:szCs w:val="26"/>
+        </w:rPr>
+      </w:pPr>
+      <w:r>
+        <w:rPr>
+          <w:b/>
+          <w:sz w:val="26"/>
+          <w:szCs w:val="26"/>
+        </w:rPr>
+        <w:lastRenderedPageBreak/>
+        <w:t>Technical Risks</w:t>
+      </w:r>
+    </w:p>
+    <w:p>
+      <w:r>
+        <w:t>Currently no known risks</w:t>
+      </w:r>
+    </w:p>
+    <w:p>
+      <w:pPr>
+        <w:rPr>
+          <w:b/>
+          <w:sz w:val="26"/>
+          <w:szCs w:val="26"/>
+        </w:rPr>
+      </w:pPr>
+      <w:r>
+        <w:rPr>
+          <w:b/>
+          <w:sz w:val="26"/>
+          <w:szCs w:val="26"/>
+        </w:rPr>
+        <w:t>Credits</w:t>
+      </w:r>
+    </w:p>
+    <w:p>
+      <w:r>
+        <w:t>Joseph Huskey ®</w:t>
+      </w:r>
       <w:bookmarkStart w:id="0" w:name="_GoBack"/>
       <w:bookmarkEnd w:id="0"/>
       <w:r>
-        <w:t xml:space="preserve"> that </w:t>
-      </w:r>
-      <w:r>
-        <w:t>will be based on how far away a player is, and how many obstacles are in the way of a given direction. I plan on using a switch statement to determine the action by changing the case value depending on the situation.</w:t>
-      </w:r>
-    </w:p>
-    <w:p>
-      <w:pPr>
-        <w:rPr>
-          <w:b/>
-          <w:sz w:val="26"/>
-          <w:szCs w:val="26"/>
-        </w:rPr>
-      </w:pPr>
-      <w:r>
-        <w:rPr>
-          <w:b/>
-          <w:sz w:val="26"/>
-          <w:szCs w:val="26"/>
-        </w:rPr>
-        <w:t>Research Material</w:t>
-      </w:r>
-    </w:p>
-    <w:p>
-      <w:r>
-        <w:t>Currently no research material</w:t>
-      </w:r>
-    </w:p>
-    <w:p>
-      <w:pPr>
-        <w:rPr>
-          <w:b/>
-          <w:sz w:val="26"/>
-          <w:szCs w:val="26"/>
-        </w:rPr>
-      </w:pPr>
-      <w:r>
-        <w:rPr>
-          <w:b/>
-          <w:sz w:val="26"/>
-          <w:szCs w:val="26"/>
-        </w:rPr>
-        <w:lastRenderedPageBreak/>
-        <w:t>Technical Risks</w:t>
-      </w:r>
-    </w:p>
-    <w:p>
-      <w:r>
-        <w:t>Currently no known risks</w:t>
-      </w:r>
-    </w:p>
-    <w:p>
-      <w:pPr>
-        <w:rPr>
-          <w:b/>
-          <w:sz w:val="26"/>
-          <w:szCs w:val="26"/>
-        </w:rPr>
-      </w:pPr>
-      <w:r>
-        <w:rPr>
-          <w:b/>
-          <w:sz w:val="26"/>
-          <w:szCs w:val="26"/>
-        </w:rPr>
-        <w:t>Credits</w:t>
-      </w:r>
-    </w:p>
-    <w:p/>
+        <w:t>2020</w:t>
+      </w:r>
+    </w:p>
     <w:p>
       <w:r>
         <w:t xml:space="preserve">Obstacle/basic map </w:t>

</xml_diff>

<commit_message>
added the updated plan forgot previously
</commit_message>
<xml_diff>
--- a/AI development plan.docx
+++ b/AI development plan.docx
@@ -1,8 +1,8 @@
 
 <file path=word/document.xml><?xml version="1.0" encoding="utf-8"?>
-<w:document xmlns:wpc="http://schemas.microsoft.com/office/word/2010/wordprocessingCanvas" xmlns:cx="http://schemas.microsoft.com/office/drawing/2014/chartex" xmlns:cx1="http://schemas.microsoft.com/office/drawing/2015/9/8/chartex" xmlns:cx2="http://schemas.microsoft.com/office/drawing/2015/10/21/chartex" xmlns:cx3="http://schemas.microsoft.com/office/drawing/2016/5/9/chartex" xmlns:cx4="http://schemas.microsoft.com/office/drawing/2016/5/10/chartex" xmlns:cx5="http://schemas.microsoft.com/office/drawing/2016/5/11/chartex" xmlns:cx6="http://schemas.microsoft.com/office/drawing/2016/5/12/chartex" xmlns:cx7="http://schemas.microsoft.com/office/drawing/2016/5/13/chartex" xmlns:cx8="http://schemas.microsoft.com/office/drawing/2016/5/14/chartex" xmlns:mc="http://schemas.openxmlformats.org/markup-compatibility/2006" xmlns:aink="http://schemas.microsoft.com/office/drawing/2016/ink" xmlns:am3d="http://schemas.microsoft.com/office/drawing/2017/model3d" xmlns:o="urn:schemas-microsoft-com:office:office" xmlns:r="http://schemas.openxmlformats.org/officeDocument/2006/relationships" xmlns:m="http://schemas.openxmlformats.org/officeDocument/2006/math" xmlns:v="urn:schemas-microsoft-com:vml" xmlns:wp14="http://schemas.microsoft.com/office/word/2010/wordprocessingDrawing" xmlns:wp="http://schemas.openxmlformats.org/drawingml/2006/wordprocessingDrawing" xmlns:w10="urn:schemas-microsoft-com:office:word" xmlns:w="http://schemas.openxmlformats.org/wordprocessingml/2006/main" xmlns:w14="http://schemas.microsoft.com/office/word/2010/wordml" xmlns:w15="http://schemas.microsoft.com/office/word/2012/wordml" xmlns:w16cid="http://schemas.microsoft.com/office/word/2016/wordml/cid" xmlns:w16se="http://schemas.microsoft.com/office/word/2015/wordml/symex" xmlns:wpg="http://schemas.microsoft.com/office/word/2010/wordprocessingGroup" xmlns:wpi="http://schemas.microsoft.com/office/word/2010/wordprocessingInk" xmlns:wne="http://schemas.microsoft.com/office/word/2006/wordml" xmlns:wps="http://schemas.microsoft.com/office/word/2010/wordprocessingShape" mc:Ignorable="w14 w15 w16se w16cid wp14">
+<w:document xmlns:wpc="http://schemas.microsoft.com/office/word/2010/wordprocessingCanvas" xmlns:cx="http://schemas.microsoft.com/office/drawing/2014/chartex" xmlns:cx1="http://schemas.microsoft.com/office/drawing/2015/9/8/chartex" xmlns:cx2="http://schemas.microsoft.com/office/drawing/2015/10/21/chartex" xmlns:cx3="http://schemas.microsoft.com/office/drawing/2016/5/9/chartex" xmlns:cx4="http://schemas.microsoft.com/office/drawing/2016/5/10/chartex" xmlns:cx5="http://schemas.microsoft.com/office/drawing/2016/5/11/chartex" xmlns:cx6="http://schemas.microsoft.com/office/drawing/2016/5/12/chartex" xmlns:cx7="http://schemas.microsoft.com/office/drawing/2016/5/13/chartex" xmlns:cx8="http://schemas.microsoft.com/office/drawing/2016/5/14/chartex" xmlns:mc="http://schemas.openxmlformats.org/markup-compatibility/2006" xmlns:aink="http://schemas.microsoft.com/office/drawing/2016/ink" xmlns:am3d="http://schemas.microsoft.com/office/drawing/2017/model3d" xmlns:o="urn:schemas-microsoft-com:office:office" xmlns:r="http://schemas.openxmlformats.org/officeDocument/2006/relationships" xmlns:m="http://schemas.openxmlformats.org/officeDocument/2006/math" xmlns:v="urn:schemas-microsoft-com:vml" xmlns:wp14="http://schemas.microsoft.com/office/word/2010/wordprocessingDrawing" xmlns:wp="http://schemas.openxmlformats.org/drawingml/2006/wordprocessingDrawing" xmlns:w10="urn:schemas-microsoft-com:office:word" xmlns:w="http://schemas.openxmlformats.org/wordprocessingml/2006/main" xmlns:w14="http://schemas.microsoft.com/office/word/2010/wordml" xmlns:w15="http://schemas.microsoft.com/office/word/2012/wordml" xmlns:w16cid="http://schemas.microsoft.com/office/word/2016/wordml/cid" xmlns:w16se="http://schemas.microsoft.com/office/word/2015/wordml/symex" xmlns:wpg="http://schemas.microsoft.com/office/word/2010/wordprocessingGroup" xmlns:wpi="http://schemas.microsoft.com/office/word/2010/wordprocessingInk" xmlns:wne="http://schemas.microsoft.com/office/word/2006/wordml" xmlns:wps="http://schemas.microsoft.com/office/word/2010/wordprocessingShape" xmlns:a="http://schemas.openxmlformats.org/drawingml/2006/main" xmlns:pic="http://schemas.openxmlformats.org/drawingml/2006/picture" xmlns:a14="http://schemas.microsoft.com/office/drawing/2010/main" mc:Ignorable="w14 w15 w16se w16cid wp14">
   <w:body>
-    <w:p>
+    <w:p xmlns:wp14="http://schemas.microsoft.com/office/word/2010/wordml" wp14:textId="4D95067A">
       <w:pPr>
         <w:rPr>
           <w:sz w:val="40"/>
@@ -17,13 +17,13 @@
         <w:t>AI assessment Chase game plan</w:t>
       </w:r>
     </w:p>
-    <w:p>
+    <w:p xmlns:wp14="http://schemas.microsoft.com/office/word/2010/wordml" wp14:textId="77777777">
       <w:r>
         <w:t>By Joseph Huskey</w:t>
       </w:r>
     </w:p>
-    <w:p/>
-    <w:p>
+    <w:p xmlns:wp14="http://schemas.microsoft.com/office/word/2010/wordml" wp14:textId="77777777"/>
+    <w:p xmlns:wp14="http://schemas.microsoft.com/office/word/2010/wordml" wp14:textId="77777777">
       <w:pPr>
         <w:rPr>
           <w:b/>
@@ -40,7 +40,7 @@
         <w:t>Project Overview</w:t>
       </w:r>
     </w:p>
-    <w:p>
+    <w:p xmlns:wp14="http://schemas.microsoft.com/office/word/2010/wordml" wp14:textId="77777777">
       <w:r>
         <w:t>I plan to make a 3d platformer chase game where there will be an enemy ai that is fleeing from the player firing shots that create obstacles and spawn enemies to chase the player.</w:t>
       </w:r>
@@ -48,7 +48,7 @@
         <w:t xml:space="preserve"> The player will fight back against this AI using attacks that remove the chasing enemies or slow down the main enemy.</w:t>
       </w:r>
     </w:p>
-    <w:p>
+    <w:p xmlns:wp14="http://schemas.microsoft.com/office/word/2010/wordml" wp14:textId="77777777">
       <w:pPr>
         <w:rPr>
           <w:b/>
@@ -65,13 +65,13 @@
         <w:t>Behavior overview</w:t>
       </w:r>
     </w:p>
-    <w:p>
+    <w:p xmlns:wp14="http://schemas.microsoft.com/office/word/2010/wordml" wp14:textId="77777777">
       <w:r>
         <w:t>I’ll be creating a behavior system that will generate a grid with enemy bots and a player on it, and I will use steering behaviors and A* pathfinding to help the bots move around.</w:t>
       </w:r>
     </w:p>
-    <w:p/>
-    <w:p>
+    <w:p xmlns:wp14="http://schemas.microsoft.com/office/word/2010/wordml" wp14:textId="77777777"/>
+    <w:p xmlns:wp14="http://schemas.microsoft.com/office/word/2010/wordml" wp14:textId="77777777">
       <w:pPr>
         <w:rPr>
           <w:b/>
@@ -88,12 +88,12 @@
         <w:t>Pathfinding Solution</w:t>
       </w:r>
     </w:p>
-    <w:p>
+    <w:p xmlns:wp14="http://schemas.microsoft.com/office/word/2010/wordml" wp14:textId="77777777">
       <w:r>
         <w:t>I will use A* pathfinding to make guesses as to how to get to a target optimally based on which tiles are better by ranking them and sorting to make a guess on the fastest path there. This way the Runner AI won’t be running away from the player off the grid.</w:t>
       </w:r>
     </w:p>
-    <w:p>
+    <w:p xmlns:wp14="http://schemas.microsoft.com/office/word/2010/wordml" wp14:textId="77777777">
       <w:pPr>
         <w:rPr>
           <w:b/>
@@ -110,7 +110,7 @@
         <w:t>Decision Making Overview:</w:t>
       </w:r>
     </w:p>
-    <w:p>
+    <w:p xmlns:wp14="http://schemas.microsoft.com/office/word/2010/wordml" wp14:textId="77777777">
       <w:r>
         <w:t xml:space="preserve">There are two main </w:t>
       </w:r>
@@ -124,12 +124,12 @@
         <w:t xml:space="preserve"> These will simply determine the AI’s behavior at any given time.</w:t>
       </w:r>
     </w:p>
-    <w:p>
+    <w:p xmlns:wp14="http://schemas.microsoft.com/office/word/2010/wordml" wp14:textId="77777777">
       <w:r>
         <w:t>Runner AI:</w:t>
       </w:r>
     </w:p>
-    <w:p>
+    <w:p xmlns:wp14="http://schemas.microsoft.com/office/word/2010/wordml" wp14:textId="77777777">
       <w:r>
         <w:t xml:space="preserve">If the player is too far from the </w:t>
       </w:r>
@@ -140,7 +140,7 @@
         <w:t xml:space="preserve"> they will change to the pursue behavior unless there are too many obstacles nearby. If the player is too close to the runner AI they will flee occasionally switching to an attack behavior if the player doesn’t have a high chance of catching them. </w:t>
       </w:r>
     </w:p>
-    <w:p>
+    <w:p xmlns:wp14="http://schemas.microsoft.com/office/word/2010/wordml" wp14:textId="77777777">
       <w:r>
         <w:t>Enemy attack</w:t>
       </w:r>
@@ -148,28 +148,28 @@
         <w:t xml:space="preserve"> types planning:</w:t>
       </w:r>
     </w:p>
-    <w:p>
+    <w:p xmlns:wp14="http://schemas.microsoft.com/office/word/2010/wordml" wp14:textId="77777777">
       <w:r>
         <w:t>An attack that removes a floor tile.</w:t>
       </w:r>
     </w:p>
-    <w:p>
+    <w:p xmlns:wp14="http://schemas.microsoft.com/office/word/2010/wordml" wp14:textId="77777777">
       <w:r>
         <w:t>An attack that spawns an enemy that will chase and eliminate the player once they get too close to the enemy.</w:t>
       </w:r>
     </w:p>
-    <w:p>
+    <w:p xmlns:wp14="http://schemas.microsoft.com/office/word/2010/wordml" wp14:textId="77777777">
       <w:r>
         <w:t>Finally, an attack that spawns a simple block the player and enemies need to run around or jump over. Enemies can’t jump.</w:t>
       </w:r>
     </w:p>
-    <w:p/>
-    <w:p>
+    <w:p xmlns:wp14="http://schemas.microsoft.com/office/word/2010/wordml" wp14:textId="77777777"/>
+    <w:p xmlns:wp14="http://schemas.microsoft.com/office/word/2010/wordml" wp14:textId="77777777">
       <w:r>
         <w:t>Chaser AI:</w:t>
       </w:r>
     </w:p>
-    <w:p>
+    <w:p xmlns:wp14="http://schemas.microsoft.com/office/word/2010/wordml" wp14:textId="77777777">
       <w:r>
         <w:lastRenderedPageBreak/>
         <w:t xml:space="preserve">This will be the </w:t>
@@ -183,8 +183,8 @@
         <w:t xml:space="preserve"> AI in the game they will chase after the player using exclusively the pursue behavior except they will also have a detection object on them that will let them know of obstacles on the grid.</w:t>
       </w:r>
     </w:p>
-    <w:p/>
-    <w:p>
+    <w:p xmlns:wp14="http://schemas.microsoft.com/office/word/2010/wordml" wp14:textId="77777777"/>
+    <w:p xmlns:wp14="http://schemas.microsoft.com/office/word/2010/wordml" wp14:textId="77777777">
       <w:pPr>
         <w:rPr>
           <w:b/>
@@ -201,13 +201,13 @@
         <w:t>Third Party Graphical Framework</w:t>
       </w:r>
     </w:p>
-    <w:p>
+    <w:p xmlns:wp14="http://schemas.microsoft.com/office/word/2010/wordml" wp14:textId="77777777">
       <w:r>
         <w:t>I’ll be using Unity 3D version 2019.3.6f1 for this project.</w:t>
       </w:r>
     </w:p>
-    <w:p/>
-    <w:p>
+    <w:p xmlns:wp14="http://schemas.microsoft.com/office/word/2010/wordml" wp14:textId="77777777"/>
+    <w:p xmlns:wp14="http://schemas.microsoft.com/office/word/2010/wordml" wp14:textId="77777777">
       <w:pPr>
         <w:rPr>
           <w:b/>
@@ -224,13 +224,13 @@
         <w:t>Suitability</w:t>
       </w:r>
     </w:p>
-    <w:p>
+    <w:p xmlns:wp14="http://schemas.microsoft.com/office/word/2010/wordml" wp14:textId="77777777">
       <w:r>
         <w:t>Using Unity is suitable for this project because Unity offers a lot of different UI objects that make it easier for me to develop and test the tools for this project.</w:t>
       </w:r>
     </w:p>
-    <w:p/>
-    <w:p>
+    <w:p xmlns:wp14="http://schemas.microsoft.com/office/word/2010/wordml" wp14:textId="77777777"/>
+    <w:p xmlns:wp14="http://schemas.microsoft.com/office/word/2010/wordml" wp14:textId="77777777">
       <w:pPr>
         <w:rPr>
           <w:b/>
@@ -247,13 +247,13 @@
         <w:t>Technical Impact</w:t>
       </w:r>
     </w:p>
-    <w:p>
+    <w:p xmlns:wp14="http://schemas.microsoft.com/office/word/2010/wordml" wp14:textId="77777777">
       <w:r>
         <w:t>The only thing that will be impacted for this project by using Unity will be the use of their game object, and vector math systems for some of the pathfinding calculations.</w:t>
       </w:r>
     </w:p>
-    <w:p/>
-    <w:p>
+    <w:p xmlns:wp14="http://schemas.microsoft.com/office/word/2010/wordml" wp14:textId="77777777"/>
+    <w:p xmlns:wp14="http://schemas.microsoft.com/office/word/2010/wordml" wp14:textId="77777777">
       <w:pPr>
         <w:rPr>
           <w:b/>
@@ -270,10 +270,10 @@
         <w:t>Licensing</w:t>
       </w:r>
     </w:p>
-    <w:p>
-      <w:pPr>
-        <w:rPr>
-          <w:rFonts w:ascii="Segoe UI" w:eastAsia="Times New Roman" w:hAnsi="Segoe UI" w:cs="Segoe UI"/>
+    <w:p xmlns:wp14="http://schemas.microsoft.com/office/word/2010/wordml" wp14:textId="77777777">
+      <w:pPr>
+        <w:rPr>
+          <w:rFonts w:ascii="Segoe UI" w:hAnsi="Segoe UI" w:eastAsia="Times New Roman" w:cs="Segoe UI"/>
           <w:sz w:val="21"/>
           <w:szCs w:val="21"/>
         </w:rPr>
@@ -284,10 +284,10 @@
       <w:r>
         <w:t xml:space="preserve"> </w:t>
       </w:r>
-      <w:hyperlink r:id="rId4" w:tgtFrame="_blank" w:tooltip="https://unity3d.com/legal/terms-of-service" w:history="1">
+      <w:hyperlink w:tgtFrame="_blank" w:tooltip="https://unity3d.com/legal/terms-of-service" w:history="1" r:id="rId4">
         <w:r>
           <w:rPr>
-            <w:rFonts w:ascii="Segoe UI" w:eastAsia="Times New Roman" w:hAnsi="Segoe UI" w:cs="Segoe UI"/>
+            <w:rFonts w:ascii="Segoe UI" w:hAnsi="Segoe UI" w:eastAsia="Times New Roman" w:cs="Segoe UI"/>
             <w:color w:val="0000FF"/>
             <w:sz w:val="21"/>
             <w:szCs w:val="21"/>
@@ -297,8 +297,8 @@
         </w:r>
       </w:hyperlink>
     </w:p>
-    <w:p/>
-    <w:p>
+    <w:p xmlns:wp14="http://schemas.microsoft.com/office/word/2010/wordml" wp14:textId="77777777"/>
+    <w:p xmlns:wp14="http://schemas.microsoft.com/office/word/2010/wordml" wp14:textId="77777777">
       <w:pPr>
         <w:rPr>
           <w:b/>
@@ -315,12 +315,12 @@
         <w:t>Additional Third-Party Libraries</w:t>
       </w:r>
     </w:p>
-    <w:p>
+    <w:p xmlns:wp14="http://schemas.microsoft.com/office/word/2010/wordml" wp14:textId="77777777">
       <w:r>
         <w:t>No additional Libraries currently</w:t>
       </w:r>
     </w:p>
-    <w:p>
+    <w:p xmlns:wp14="http://schemas.microsoft.com/office/word/2010/wordml" wp14:textId="77777777">
       <w:pPr>
         <w:rPr>
           <w:b/>
@@ -337,7 +337,7 @@
         <w:t>Underlying Mathematical Operations and Algorithms</w:t>
       </w:r>
     </w:p>
-    <w:p>
+    <w:p xmlns:wp14="http://schemas.microsoft.com/office/word/2010/wordml" wp14:textId="77777777">
       <w:pPr>
         <w:rPr>
           <w:b/>
@@ -370,12 +370,12 @@
         <w:t>perations</w:t>
       </w:r>
     </w:p>
-    <w:p>
+    <w:p xmlns:wp14="http://schemas.microsoft.com/office/word/2010/wordml" wp14:textId="77777777">
       <w:r>
         <w:t>Currently No formulas outside the normal.</w:t>
       </w:r>
     </w:p>
-    <w:p>
+    <w:p xmlns:wp14="http://schemas.microsoft.com/office/word/2010/wordml" wp14:textId="77777777">
       <w:pPr>
         <w:rPr>
           <w:b/>
@@ -392,7 +392,7 @@
         <w:t>Advanced Operations</w:t>
       </w:r>
     </w:p>
-    <w:p>
+    <w:p xmlns:wp14="http://schemas.microsoft.com/office/word/2010/wordml" wp14:textId="77777777">
       <w:r>
         <w:t xml:space="preserve">Currently I plan for my project to have a </w:t>
       </w:r>
@@ -412,7 +412,7 @@
         <w:t>will be based on how far away a player is, and how many obstacles are in the way of a given direction. I plan on using a switch statement to determine the action by changing the case value depending on the situation.</w:t>
       </w:r>
     </w:p>
-    <w:p>
+    <w:p xmlns:wp14="http://schemas.microsoft.com/office/word/2010/wordml" wp14:textId="77777777">
       <w:pPr>
         <w:rPr>
           <w:b/>
@@ -429,12 +429,12 @@
         <w:t>Research Material</w:t>
       </w:r>
     </w:p>
-    <w:p>
+    <w:p xmlns:wp14="http://schemas.microsoft.com/office/word/2010/wordml" wp14:textId="77777777">
       <w:r>
         <w:t>Currently no research material</w:t>
       </w:r>
     </w:p>
-    <w:p>
+    <w:p xmlns:wp14="http://schemas.microsoft.com/office/word/2010/wordml" wp14:textId="77777777">
       <w:pPr>
         <w:rPr>
           <w:b/>
@@ -452,12 +452,12 @@
         <w:t>Technical Risks</w:t>
       </w:r>
     </w:p>
-    <w:p>
+    <w:p xmlns:wp14="http://schemas.microsoft.com/office/word/2010/wordml" wp14:textId="77777777">
       <w:r>
         <w:t>Currently no known risks</w:t>
       </w:r>
     </w:p>
-    <w:p>
+    <w:p xmlns:wp14="http://schemas.microsoft.com/office/word/2010/wordml" wp14:textId="77777777">
       <w:pPr>
         <w:rPr>
           <w:b/>
@@ -474,57 +474,117 @@
         <w:t>Credits</w:t>
       </w:r>
     </w:p>
+    <w:p xmlns:wp14="http://schemas.microsoft.com/office/word/2010/wordml" wp14:textId="77777777">
+      <w:r>
+        <w:t>Joseph Huskey ®</w:t>
+      </w:r>
+      <w:bookmarkStart w:name="_GoBack" w:id="0"/>
+      <w:bookmarkEnd w:id="0"/>
+      <w:r>
+        <w:t>2020</w:t>
+      </w:r>
+    </w:p>
+    <w:p xmlns:wp14="http://schemas.microsoft.com/office/word/2010/wordml" wp14:textId="77777777">
+      <w:r>
+        <w:rPr/>
+        <w:t xml:space="preserve">Obstacle/basic map </w:t>
+      </w:r>
+      <w:proofErr w:type="gramStart"/>
+      <w:r>
+        <w:rPr/>
+        <w:t>diagram(</w:t>
+      </w:r>
+      <w:proofErr w:type="gramEnd"/>
+      <w:r>
+        <w:rPr/>
+        <w:t>not to scale</w:t>
+      </w:r>
+      <w:r>
+        <w:rPr/>
+        <w:t xml:space="preserve"> and not final, just to help conceptualize)</w:t>
+      </w:r>
+    </w:p>
     <w:p>
-      <w:r>
-        <w:t>Joseph Huskey ®</w:t>
-      </w:r>
-      <w:bookmarkStart w:id="0" w:name="_GoBack"/>
-      <w:bookmarkEnd w:id="0"/>
-      <w:r>
-        <w:t>2020</w:t>
-      </w:r>
-    </w:p>
-    <w:p>
-      <w:r>
-        <w:t xml:space="preserve">Obstacle/basic map </w:t>
-      </w:r>
-      <w:proofErr w:type="gramStart"/>
-      <w:r>
-        <w:t>diagram(</w:t>
-      </w:r>
-      <w:proofErr w:type="gramEnd"/>
-      <w:r>
-        <w:t>not to scale</w:t>
-      </w:r>
-      <w:r>
-        <w:t xml:space="preserve"> and not final, just to help conceptualize)</w:t>
-      </w:r>
-    </w:p>
-    <w:p>
-      <w:r>
-        <w:rPr>
-          <w:noProof/>
-        </w:rPr>
+      <w:pPr>
+        <w:pStyle w:val="Normal"/>
+      </w:pPr>
+      <w:r>
         <w:drawing>
-          <wp:inline distT="0" distB="0" distL="0" distR="0" wp14:anchorId="74850764" wp14:editId="2E79709B">
+          <wp:inline wp14:editId="510286F2" wp14:anchorId="60E41286">
             <wp:extent cx="5943600" cy="4063365"/>
             <wp:effectExtent l="0" t="0" r="0" b="0"/>
-            <wp:docPr id="1" name="Picture 1"/>
+            <wp:docPr id="117753782" name="Picture 1" title=""/>
             <wp:cNvGraphicFramePr>
-              <a:graphicFrameLocks xmlns:a="http://schemas.openxmlformats.org/drawingml/2006/main" noChangeAspect="1"/>
+              <a:graphicFrameLocks noChangeAspect="1"/>
             </wp:cNvGraphicFramePr>
-            <a:graphic xmlns:a="http://schemas.openxmlformats.org/drawingml/2006/main">
+            <a:graphic>
               <a:graphicData uri="http://schemas.openxmlformats.org/drawingml/2006/picture">
-                <pic:pic xmlns:pic="http://schemas.openxmlformats.org/drawingml/2006/picture">
+                <pic:pic>
                   <pic:nvPicPr>
-                    <pic:cNvPr id="1" name="Diagron.PNG"/>
+                    <pic:cNvPr id="0" name="Picture 1"/>
                     <pic:cNvPicPr/>
                   </pic:nvPicPr>
                   <pic:blipFill>
-                    <a:blip r:embed="rId5">
-                      <a:extLst>
+                    <a:blip r:embed="R5ba2158c43f7463a">
+                      <a:extLst xmlns:a="http://schemas.openxmlformats.org/drawingml/2006/main">
                         <a:ext uri="{28A0092B-C50C-407E-A947-70E740481C1C}">
                           <a14:useLocalDpi xmlns:a14="http://schemas.microsoft.com/office/drawing/2010/main" val="0"/>
+                        </a:ext>
+                      </a:extLst>
+                    </a:blip>
+                    <a:stretch>
+                      <a:fillRect/>
+                    </a:stretch>
+                  </pic:blipFill>
+                  <pic:spPr xmlns:pic="http://schemas.openxmlformats.org/drawingml/2006/picture">
+                    <a:xfrm xmlns:a="http://schemas.openxmlformats.org/drawingml/2006/main" rot="0" flipH="0" flipV="0">
+                      <a:off x="0" y="0"/>
+                      <a:ext cx="5943600" cy="4063365"/>
+                    </a:xfrm>
+                    <a:prstGeom xmlns:a="http://schemas.openxmlformats.org/drawingml/2006/main" prst="rect">
+                      <a:avLst/>
+                    </a:prstGeom>
+                  </pic:spPr>
+                </pic:pic>
+              </a:graphicData>
+            </a:graphic>
+          </wp:inline>
+        </w:drawing>
+      </w:r>
+      <w:r>
+        <w:rPr/>
+        <w:t>Diagram for the Runner AI state machine</w:t>
+      </w:r>
+    </w:p>
+    <w:p>
+      <w:pPr>
+        <w:pStyle w:val="Normal"/>
+        <w:rPr>
+          <w:sz w:val="40"/>
+          <w:szCs w:val="40"/>
+        </w:rPr>
+      </w:pPr>
+      <w:r>
+        <w:drawing>
+          <wp:inline wp14:editId="62072AE5" wp14:anchorId="649C84A9">
+            <wp:extent cx="4572000" cy="3105150"/>
+            <wp:effectExtent l="0" t="0" r="0" b="0"/>
+            <wp:docPr id="991558086" name="" title=""/>
+            <wp:cNvGraphicFramePr>
+              <a:graphicFrameLocks noChangeAspect="1"/>
+            </wp:cNvGraphicFramePr>
+            <a:graphic>
+              <a:graphicData uri="http://schemas.openxmlformats.org/drawingml/2006/picture">
+                <pic:pic>
+                  <pic:nvPicPr>
+                    <pic:cNvPr id="0" name=""/>
+                    <pic:cNvPicPr/>
+                  </pic:nvPicPr>
+                  <pic:blipFill>
+                    <a:blip r:embed="R74bba37e7153477e">
+                      <a:extLst>
+                        <a:ext xmlns:a="http://schemas.openxmlformats.org/drawingml/2006/main" uri="{28A0092B-C50C-407E-A947-70E740481C1C}">
+                          <a14:useLocalDpi val="0"/>
                         </a:ext>
                       </a:extLst>
                     </a:blip>
@@ -535,7 +595,7 @@
                   <pic:spPr>
                     <a:xfrm>
                       <a:off x="0" y="0"/>
-                      <a:ext cx="5943600" cy="4063365"/>
+                      <a:ext cx="4572000" cy="3105150"/>
                     </a:xfrm>
                     <a:prstGeom prst="rect">
                       <a:avLst/>
@@ -548,8 +608,65 @@
         </w:drawing>
       </w:r>
     </w:p>
+    <w:p>
+      <w:pPr>
+        <w:pStyle w:val="Normal"/>
+      </w:pPr>
+      <w:r>
+        <w:rPr/>
+        <w:t>Diagram for the Chaser AI state machine</w:t>
+      </w:r>
+    </w:p>
+    <w:p xmlns:wp14="http://schemas.microsoft.com/office/word/2010/wordml" wp14:textId="17FB5673">
+      <w:pPr>
+        <w:pStyle w:val="Normal"/>
+      </w:pPr>
+      <w:r>
+        <w:drawing>
+          <wp:inline xmlns:wp14="http://schemas.microsoft.com/office/word/2010/wordprocessingDrawing" wp14:editId="39BC6834" wp14:anchorId="370E54B5">
+            <wp:extent cx="4572000" cy="2143125"/>
+            <wp:effectExtent l="0" t="0" r="0" b="0"/>
+            <wp:docPr id="2021293512" name="" title=""/>
+            <wp:cNvGraphicFramePr>
+              <a:graphicFrameLocks noChangeAspect="1"/>
+            </wp:cNvGraphicFramePr>
+            <a:graphic>
+              <a:graphicData uri="http://schemas.openxmlformats.org/drawingml/2006/picture">
+                <pic:pic>
+                  <pic:nvPicPr>
+                    <pic:cNvPr id="0" name=""/>
+                    <pic:cNvPicPr/>
+                  </pic:nvPicPr>
+                  <pic:blipFill>
+                    <a:blip r:embed="R1b9b60b1ee194563">
+                      <a:extLst>
+                        <a:ext xmlns:a="http://schemas.openxmlformats.org/drawingml/2006/main" uri="{28A0092B-C50C-407E-A947-70E740481C1C}">
+                          <a14:useLocalDpi val="0"/>
+                        </a:ext>
+                      </a:extLst>
+                    </a:blip>
+                    <a:stretch>
+                      <a:fillRect/>
+                    </a:stretch>
+                  </pic:blipFill>
+                  <pic:spPr>
+                    <a:xfrm>
+                      <a:off x="0" y="0"/>
+                      <a:ext cx="4572000" cy="2143125"/>
+                    </a:xfrm>
+                    <a:prstGeom prst="rect">
+                      <a:avLst/>
+                    </a:prstGeom>
+                  </pic:spPr>
+                </pic:pic>
+              </a:graphicData>
+            </a:graphic>
+          </wp:inline>
+        </w:drawing>
+      </w:r>
+    </w:p>
     <w:sectPr>
-      <w:pgSz w:w="12240" w:h="15840"/>
+      <w:pgSz w:w="12240" w:h="15840" w:orient="portrait"/>
       <w:pgMar w:top="1440" w:right="1440" w:bottom="1440" w:left="1440" w:header="720" w:footer="720" w:gutter="0"/>
       <w:cols w:space="720"/>
       <w:docGrid w:linePitch="360"/>
@@ -559,11 +676,11 @@
 </file>
 
 <file path=word/styles.xml><?xml version="1.0" encoding="utf-8"?>
-<w:styles xmlns:mc="http://schemas.openxmlformats.org/markup-compatibility/2006" xmlns:r="http://schemas.openxmlformats.org/officeDocument/2006/relationships" xmlns:w="http://schemas.openxmlformats.org/wordprocessingml/2006/main" xmlns:w14="http://schemas.microsoft.com/office/word/2010/wordml" xmlns:w15="http://schemas.microsoft.com/office/word/2012/wordml" xmlns:w16cid="http://schemas.microsoft.com/office/word/2016/wordml/cid" xmlns:w16se="http://schemas.microsoft.com/office/word/2015/wordml/symex" mc:Ignorable="w14 w15 w16se w16cid">
+<w:styles xmlns:wp14="http://schemas.microsoft.com/office/word/2010/wordprocessingDrawing" xmlns:mc="http://schemas.openxmlformats.org/markup-compatibility/2006" xmlns:r="http://schemas.openxmlformats.org/officeDocument/2006/relationships" xmlns:w="http://schemas.openxmlformats.org/wordprocessingml/2006/main" xmlns:w14="http://schemas.microsoft.com/office/word/2010/wordml" xmlns:w15="http://schemas.microsoft.com/office/word/2012/wordml" xmlns:w16cid="http://schemas.microsoft.com/office/word/2016/wordml/cid" xmlns:w16se="http://schemas.microsoft.com/office/word/2015/wordml/symex" mc:Ignorable="w14 w15 w16se w16cid wp14">
   <w:docDefaults>
     <w:rPrDefault>
       <w:rPr>
-        <w:rFonts w:asciiTheme="minorHAnsi" w:eastAsiaTheme="minorHAnsi" w:hAnsiTheme="minorHAnsi" w:cstheme="minorBidi"/>
+        <w:rFonts w:asciiTheme="minorHAnsi" w:hAnsiTheme="minorHAnsi" w:eastAsiaTheme="minorHAnsi" w:cstheme="minorBidi"/>
         <w:sz w:val="22"/>
         <w:szCs w:val="22"/>
         <w:lang w:val="en-US" w:eastAsia="en-US" w:bidi="ar-SA"/>
@@ -578,14 +695,14 @@
   <w:latentStyles w:defLockedState="0" w:defUIPriority="99" w:defSemiHidden="0" w:defUnhideWhenUsed="0" w:defQFormat="0" w:count="375">
     <w:lsdException w:name="Normal" w:uiPriority="0" w:qFormat="1"/>
     <w:lsdException w:name="heading 1" w:uiPriority="9" w:qFormat="1"/>
-    <w:lsdException w:name="heading 2" w:semiHidden="1" w:uiPriority="9" w:unhideWhenUsed="1" w:qFormat="1"/>
-    <w:lsdException w:name="heading 3" w:semiHidden="1" w:uiPriority="9" w:unhideWhenUsed="1" w:qFormat="1"/>
-    <w:lsdException w:name="heading 4" w:semiHidden="1" w:uiPriority="9" w:unhideWhenUsed="1" w:qFormat="1"/>
-    <w:lsdException w:name="heading 5" w:semiHidden="1" w:uiPriority="9" w:unhideWhenUsed="1" w:qFormat="1"/>
-    <w:lsdException w:name="heading 6" w:semiHidden="1" w:uiPriority="9" w:unhideWhenUsed="1" w:qFormat="1"/>
-    <w:lsdException w:name="heading 7" w:semiHidden="1" w:uiPriority="9" w:unhideWhenUsed="1" w:qFormat="1"/>
-    <w:lsdException w:name="heading 8" w:semiHidden="1" w:uiPriority="9" w:unhideWhenUsed="1" w:qFormat="1"/>
-    <w:lsdException w:name="heading 9" w:semiHidden="1" w:uiPriority="9" w:unhideWhenUsed="1" w:qFormat="1"/>
+    <w:lsdException w:name="heading 2" w:uiPriority="9" w:semiHidden="1" w:unhideWhenUsed="1" w:qFormat="1"/>
+    <w:lsdException w:name="heading 3" w:uiPriority="9" w:semiHidden="1" w:unhideWhenUsed="1" w:qFormat="1"/>
+    <w:lsdException w:name="heading 4" w:uiPriority="9" w:semiHidden="1" w:unhideWhenUsed="1" w:qFormat="1"/>
+    <w:lsdException w:name="heading 5" w:uiPriority="9" w:semiHidden="1" w:unhideWhenUsed="1" w:qFormat="1"/>
+    <w:lsdException w:name="heading 6" w:uiPriority="9" w:semiHidden="1" w:unhideWhenUsed="1" w:qFormat="1"/>
+    <w:lsdException w:name="heading 7" w:uiPriority="9" w:semiHidden="1" w:unhideWhenUsed="1" w:qFormat="1"/>
+    <w:lsdException w:name="heading 8" w:uiPriority="9" w:semiHidden="1" w:unhideWhenUsed="1" w:qFormat="1"/>
+    <w:lsdException w:name="heading 9" w:uiPriority="9" w:semiHidden="1" w:unhideWhenUsed="1" w:qFormat="1"/>
     <w:lsdException w:name="index 1" w:semiHidden="1" w:unhideWhenUsed="1"/>
     <w:lsdException w:name="index 2" w:semiHidden="1" w:unhideWhenUsed="1"/>
     <w:lsdException w:name="index 3" w:semiHidden="1" w:unhideWhenUsed="1"/>
@@ -595,22 +712,22 @@
     <w:lsdException w:name="index 7" w:semiHidden="1" w:unhideWhenUsed="1"/>
     <w:lsdException w:name="index 8" w:semiHidden="1" w:unhideWhenUsed="1"/>
     <w:lsdException w:name="index 9" w:semiHidden="1" w:unhideWhenUsed="1"/>
-    <w:lsdException w:name="toc 1" w:semiHidden="1" w:uiPriority="39" w:unhideWhenUsed="1"/>
-    <w:lsdException w:name="toc 2" w:semiHidden="1" w:uiPriority="39" w:unhideWhenUsed="1"/>
-    <w:lsdException w:name="toc 3" w:semiHidden="1" w:uiPriority="39" w:unhideWhenUsed="1"/>
-    <w:lsdException w:name="toc 4" w:semiHidden="1" w:uiPriority="39" w:unhideWhenUsed="1"/>
-    <w:lsdException w:name="toc 5" w:semiHidden="1" w:uiPriority="39" w:unhideWhenUsed="1"/>
-    <w:lsdException w:name="toc 6" w:semiHidden="1" w:uiPriority="39" w:unhideWhenUsed="1"/>
-    <w:lsdException w:name="toc 7" w:semiHidden="1" w:uiPriority="39" w:unhideWhenUsed="1"/>
-    <w:lsdException w:name="toc 8" w:semiHidden="1" w:uiPriority="39" w:unhideWhenUsed="1"/>
-    <w:lsdException w:name="toc 9" w:semiHidden="1" w:uiPriority="39" w:unhideWhenUsed="1"/>
+    <w:lsdException w:name="toc 1" w:uiPriority="39" w:semiHidden="1" w:unhideWhenUsed="1"/>
+    <w:lsdException w:name="toc 2" w:uiPriority="39" w:semiHidden="1" w:unhideWhenUsed="1"/>
+    <w:lsdException w:name="toc 3" w:uiPriority="39" w:semiHidden="1" w:unhideWhenUsed="1"/>
+    <w:lsdException w:name="toc 4" w:uiPriority="39" w:semiHidden="1" w:unhideWhenUsed="1"/>
+    <w:lsdException w:name="toc 5" w:uiPriority="39" w:semiHidden="1" w:unhideWhenUsed="1"/>
+    <w:lsdException w:name="toc 6" w:uiPriority="39" w:semiHidden="1" w:unhideWhenUsed="1"/>
+    <w:lsdException w:name="toc 7" w:uiPriority="39" w:semiHidden="1" w:unhideWhenUsed="1"/>
+    <w:lsdException w:name="toc 8" w:uiPriority="39" w:semiHidden="1" w:unhideWhenUsed="1"/>
+    <w:lsdException w:name="toc 9" w:uiPriority="39" w:semiHidden="1" w:unhideWhenUsed="1"/>
     <w:lsdException w:name="Normal Indent" w:semiHidden="1" w:unhideWhenUsed="1"/>
     <w:lsdException w:name="footnote text" w:semiHidden="1" w:unhideWhenUsed="1"/>
     <w:lsdException w:name="annotation text" w:semiHidden="1" w:unhideWhenUsed="1"/>
     <w:lsdException w:name="header" w:semiHidden="1" w:unhideWhenUsed="1"/>
     <w:lsdException w:name="footer" w:semiHidden="1" w:unhideWhenUsed="1"/>
     <w:lsdException w:name="index heading" w:semiHidden="1" w:unhideWhenUsed="1"/>
-    <w:lsdException w:name="caption" w:semiHidden="1" w:uiPriority="35" w:unhideWhenUsed="1" w:qFormat="1"/>
+    <w:lsdException w:name="caption" w:uiPriority="35" w:semiHidden="1" w:unhideWhenUsed="1" w:qFormat="1"/>
     <w:lsdException w:name="table of figures" w:semiHidden="1" w:unhideWhenUsed="1"/>
     <w:lsdException w:name="envelope address" w:semiHidden="1" w:unhideWhenUsed="1"/>
     <w:lsdException w:name="envelope return" w:semiHidden="1" w:unhideWhenUsed="1"/>
@@ -641,7 +758,7 @@
     <w:lsdException w:name="Title" w:uiPriority="10" w:qFormat="1"/>
     <w:lsdException w:name="Closing" w:semiHidden="1" w:unhideWhenUsed="1"/>
     <w:lsdException w:name="Signature" w:semiHidden="1" w:unhideWhenUsed="1"/>
-    <w:lsdException w:name="Default Paragraph Font" w:semiHidden="1" w:uiPriority="1" w:unhideWhenUsed="1"/>
+    <w:lsdException w:name="Default Paragraph Font" w:uiPriority="1" w:semiHidden="1" w:unhideWhenUsed="1"/>
     <w:lsdException w:name="Body Text" w:semiHidden="1" w:unhideWhenUsed="1"/>
     <w:lsdException w:name="Body Text Indent" w:semiHidden="1" w:unhideWhenUsed="1"/>
     <w:lsdException w:name="List Continue" w:semiHidden="1" w:unhideWhenUsed="1"/>
@@ -841,8 +958,8 @@
     <w:lsdException w:name="Subtle Reference" w:uiPriority="31" w:qFormat="1"/>
     <w:lsdException w:name="Intense Reference" w:uiPriority="32" w:qFormat="1"/>
     <w:lsdException w:name="Book Title" w:uiPriority="33" w:qFormat="1"/>
-    <w:lsdException w:name="Bibliography" w:semiHidden="1" w:uiPriority="37" w:unhideWhenUsed="1"/>
-    <w:lsdException w:name="TOC Heading" w:semiHidden="1" w:uiPriority="39" w:unhideWhenUsed="1" w:qFormat="1"/>
+    <w:lsdException w:name="Bibliography" w:uiPriority="37" w:semiHidden="1" w:unhideWhenUsed="1"/>
+    <w:lsdException w:name="TOC Heading" w:uiPriority="39" w:semiHidden="1" w:unhideWhenUsed="1" w:qFormat="1"/>
     <w:lsdException w:name="Plain Table 1" w:uiPriority="41"/>
     <w:lsdException w:name="Plain Table 2" w:uiPriority="42"/>
     <w:lsdException w:name="Plain Table 3" w:uiPriority="43"/>
@@ -952,17 +1069,17 @@
     <w:lsdException w:name="Hashtag" w:semiHidden="1" w:unhideWhenUsed="1"/>
     <w:lsdException w:name="Unresolved Mention" w:semiHidden="1" w:unhideWhenUsed="1"/>
   </w:latentStyles>
-  <w:style w:type="paragraph" w:default="1" w:styleId="Normal">
+  <w:style w:type="paragraph" w:styleId="Normal" w:default="1">
     <w:name w:val="Normal"/>
     <w:qFormat/>
   </w:style>
-  <w:style w:type="character" w:default="1" w:styleId="DefaultParagraphFont">
+  <w:style w:type="character" w:styleId="DefaultParagraphFont" w:default="1">
     <w:name w:val="Default Paragraph Font"/>
     <w:uiPriority w:val="1"/>
     <w:semiHidden/>
     <w:unhideWhenUsed/>
   </w:style>
-  <w:style w:type="table" w:default="1" w:styleId="TableNormal">
+  <w:style w:type="table" w:styleId="TableNormal" w:default="1">
     <w:name w:val="Normal Table"/>
     <w:uiPriority w:val="99"/>
     <w:semiHidden/>
@@ -977,7 +1094,7 @@
       </w:tblCellMar>
     </w:tblPr>
   </w:style>
-  <w:style w:type="numbering" w:default="1" w:styleId="NoList">
+  <w:style w:type="numbering" w:styleId="NoList" w:default="1">
     <w:name w:val="No List"/>
     <w:uiPriority w:val="99"/>
     <w:semiHidden/>

</xml_diff>